<commit_message>
finishing first HW, starting second
</commit_message>
<xml_diff>
--- a/Project/Project_Proposal_McSpadden.docx
+++ b/Project/Project_Proposal_McSpadden.docx
@@ -306,11 +306,17 @@
           </wp:inline>
         </w:drawing>
       </w:r>
+      <w:bookmarkStart w:id="0" w:name="_GoBack"/>
+      <w:bookmarkEnd w:id="0"/>
     </w:p>
     <w:p>
       <w:pPr>
         <w:pStyle w:val="Caption"/>
+        <w:spacing w:after="0"/>
         <w:jc w:val="center"/>
+        <w:rPr>
+          <w:noProof/>
+        </w:rPr>
       </w:pPr>
       <w:r>
         <w:t xml:space="preserve">Figure </w:t>
@@ -388,13 +394,38 @@
         <w:rPr>
           <w:noProof/>
         </w:rPr>
-        <w:t>. Below:</w:t>
-      </w:r>
+        <w:t xml:space="preserve">. </w:t>
+      </w:r>
+    </w:p>
+    <w:p>
+      <w:pPr>
+        <w:pStyle w:val="Caption"/>
+        <w:spacing w:after="0"/>
+        <w:jc w:val="center"/>
+      </w:pPr>
       <w:r>
         <w:rPr>
           <w:noProof/>
         </w:rPr>
-        <w:t xml:space="preserve"> normal and anomolous waveforms.</w:t>
+        <w:t>Below:</w:t>
+      </w:r>
+      <w:r>
+        <w:rPr>
+          <w:noProof/>
+        </w:rPr>
+        <w:t xml:space="preserve"> </w:t>
+      </w:r>
+      <w:r>
+        <w:rPr>
+          <w:noProof/>
+        </w:rPr>
+        <w:t>system generated waveforms</w:t>
+      </w:r>
+      <w:r>
+        <w:rPr>
+          <w:noProof/>
+        </w:rPr>
+        <w:t>.</w:t>
       </w:r>
     </w:p>
     <w:p>
@@ -749,8 +780,6 @@
         </w:rPr>
         <w:t>-</w:t>
       </w:r>
-      <w:bookmarkStart w:id="0" w:name="_GoBack"/>
-      <w:bookmarkEnd w:id="0"/>
       <w:r>
         <w:rPr>
           <w:rStyle w:val="Emphasis"/>
@@ -2451,7 +2480,7 @@
 </file>
 
 <file path=customXml/itemProps1.xml><?xml version="1.0" encoding="utf-8"?>
-<ds:datastoreItem xmlns:ds="http://schemas.openxmlformats.org/officeDocument/2006/customXml" ds:itemID="{CD468B8C-8898-4376-A544-050BB5BD6C8B}">
+<ds:datastoreItem xmlns:ds="http://schemas.openxmlformats.org/officeDocument/2006/customXml" ds:itemID="{14EAEBE9-8478-47A2-B5F0-F81306FD6EAD}">
   <ds:schemaRefs>
     <ds:schemaRef ds:uri="http://schemas.openxmlformats.org/officeDocument/2006/bibliography"/>
   </ds:schemaRefs>

</xml_diff>